<commit_message>
final tweaks to l16
</commit_message>
<xml_diff>
--- a/_site/lectures/Lecture16/Lecture16.docx
+++ b/_site/lectures/Lecture16/Lecture16.docx
@@ -460,43 +460,13 @@
         <w:pStyle w:val="BodyText"/>
       </w:pPr>
       <w:r>
-        <w:t xml:space="preserve">::: incremental {.tight}</w:t>
-      </w:r>
-      <w:r>
-        <w:t xml:space="preserve"> </w:t>
-      </w:r>
-      <w:r>
-        <w:t xml:space="preserve">- What is Science?</w:t>
-      </w:r>
-      <w:r>
-        <w:t xml:space="preserve"> </w:t>
-      </w:r>
-      <w:r>
-        <w:t xml:space="preserve">- Artificial Intelligence</w:t>
-      </w:r>
-      <w:r>
-        <w:t xml:space="preserve"> </w:t>
-      </w:r>
-      <w:r>
-        <w:t xml:space="preserve">- Open Science</w:t>
-      </w:r>
-      <w:r>
-        <w:t xml:space="preserve"> </w:t>
-      </w:r>
-      <w:r>
-        <w:t xml:space="preserve">- Qualitative Research</w:t>
-      </w:r>
-      <w:r>
-        <w:t xml:space="preserve"> </w:t>
-      </w:r>
-      <w:r>
-        <w:t xml:space="preserve">- Inclusivity</w:t>
-      </w:r>
-      <w:r>
-        <w:t xml:space="preserve"> </w:t>
-      </w:r>
-      <w:r>
-        <w:t xml:space="preserve">:::</w:t>
+        <w:t xml:space="preserve">::: incremental {.tight} - What is Science? - Artificial Intelligence -</w:t>
+      </w:r>
+      <w:r>
+        <w:t xml:space="preserve"> </w:t>
+      </w:r>
+      <w:r>
+        <w:t xml:space="preserve">Open Science - Qualitative Research - Inclusivity :::</w:t>
       </w:r>
     </w:p>
     <w:bookmarkEnd w:id="23"/>

</xml_diff>